<commit_message>
Updated README to include documentation information
</commit_message>
<xml_diff>
--- a/docs/SeattlePermitScheduler Documentation.docx
+++ b/docs/SeattlePermitScheduler Documentation.docx
@@ -12,31 +12,11 @@
       </w:r>
     </w:p>
     <w:p>
-      <w:r>
-        <w:t xml:space="preserve">Currently permit is </w:t>
-      </w:r>
-      <w:r>
-        <w:t>12/20</w:t>
-      </w:r>
+      <w:pPr>
+        <w:pStyle w:val="Heading1"/>
+      </w:pPr>
       <w:bookmarkStart w:id="0" w:name="_GoBack"/>
       <w:bookmarkEnd w:id="0"/>
-      <w:r>
-        <w:t xml:space="preserve"> (LH 4716)</w:t>
-      </w:r>
-    </w:p>
-    <w:p>
-      <w:r>
-        <w:t>Viewridge 10/10</w:t>
-      </w:r>
-      <w:r>
-        <w:t xml:space="preserve"> (10/16 demo permit) This is the one that has 3 pages of extra dates!</w:t>
-      </w:r>
-    </w:p>
-    <w:p/>
-    <w:p>
-      <w:pPr>
-        <w:pStyle w:val="Heading1"/>
-      </w:pPr>
       <w:r>
         <w:t>Program Prerequisites:</w:t>
       </w:r>
@@ -282,7 +262,6 @@
         </w:numPr>
       </w:pPr>
       <w:r>
-        <w:lastRenderedPageBreak/>
         <w:t xml:space="preserve">After each time the program checks for a new date, a new file called SeattlePermitScheduler.csv should be created. Do not be alarmed, this is just a database of the previous attempts the program has tried. </w:t>
       </w:r>
       <w:r>
@@ -297,6 +276,7 @@
         <w:rPr>
           <w:noProof/>
         </w:rPr>
+        <w:lastRenderedPageBreak/>
         <w:drawing>
           <wp:inline distT="0" distB="0" distL="0" distR="0" wp14:anchorId="763D8A0C" wp14:editId="5B644FED">
             <wp:extent cx="5943600" cy="558800"/>
@@ -516,7 +496,6 @@
         </w:numPr>
       </w:pPr>
       <w:r>
-        <w:lastRenderedPageBreak/>
         <w:t>If for some reason the DateCriteria.txt file is lost/broken. See the below picture to see the syntax of the file.</w:t>
       </w:r>
     </w:p>
@@ -525,6 +504,7 @@
         <w:rPr>
           <w:noProof/>
         </w:rPr>
+        <w:lastRenderedPageBreak/>
         <w:drawing>
           <wp:inline distT="0" distB="0" distL="0" distR="0" wp14:anchorId="68B8D0F4" wp14:editId="153520D9">
             <wp:extent cx="5943600" cy="874395"/>
@@ -1639,6 +1619,7 @@
     <w:lsdException w:name="HTML Sample" w:semiHidden="1" w:unhideWhenUsed="1"/>
     <w:lsdException w:name="HTML Typewriter" w:semiHidden="1" w:unhideWhenUsed="1"/>
     <w:lsdException w:name="HTML Variable" w:semiHidden="1" w:unhideWhenUsed="1"/>
+    <w:lsdException w:name="Normal Table" w:semiHidden="1" w:unhideWhenUsed="1"/>
     <w:lsdException w:name="annotation subject" w:semiHidden="1" w:unhideWhenUsed="1"/>
     <w:lsdException w:name="No List" w:semiHidden="1" w:unhideWhenUsed="1"/>
     <w:lsdException w:name="Outline List 1" w:semiHidden="1" w:unhideWhenUsed="1"/>
@@ -1685,8 +1666,10 @@
     <w:lsdException w:name="Table Subtle 2" w:semiHidden="1" w:unhideWhenUsed="1"/>
     <w:lsdException w:name="Table Web 1" w:semiHidden="1" w:unhideWhenUsed="1"/>
     <w:lsdException w:name="Table Web 2" w:semiHidden="1" w:unhideWhenUsed="1"/>
+    <w:lsdException w:name="Table Web 3" w:semiHidden="1" w:unhideWhenUsed="1"/>
     <w:lsdException w:name="Balloon Text" w:semiHidden="1" w:unhideWhenUsed="1"/>
     <w:lsdException w:name="Table Grid" w:uiPriority="39"/>
+    <w:lsdException w:name="Table Theme" w:semiHidden="1" w:unhideWhenUsed="1"/>
     <w:lsdException w:name="Placeholder Text" w:semiHidden="1"/>
     <w:lsdException w:name="No Spacing" w:uiPriority="1" w:qFormat="1"/>
     <w:lsdException w:name="Light Shading" w:uiPriority="60"/>

</xml_diff>